<commit_message>
Ch 6 & 7 grading
</commit_message>
<xml_diff>
--- a/Class/TDL.docx
+++ b/Class/TDL.docx
@@ -831,6 +831,15 @@
                 <w:highlight w:val="yellow"/>
               </w:rPr>
             </w:pPr>
+            <w:r>
+              <w:rPr>
+                <w:rFonts w:eastAsia="Times New Roman" w:cstheme="minorHAnsi"/>
+                <w:b/>
+                <w:bCs/>
+                <w:highlight w:val="yellow"/>
+              </w:rPr>
+              <w:t>X</w:t>
+            </w:r>
           </w:p>
         </w:tc>
         <w:tc>
@@ -969,6 +978,14 @@
                 <w:bCs/>
               </w:rPr>
             </w:pPr>
+            <w:r>
+              <w:rPr>
+                <w:rFonts w:eastAsia="Times New Roman" w:cstheme="minorHAnsi"/>
+                <w:b/>
+                <w:bCs/>
+              </w:rPr>
+              <w:t>X</w:t>
+            </w:r>
           </w:p>
         </w:tc>
         <w:tc>
@@ -1081,6 +1098,14 @@
                 <w:bCs/>
               </w:rPr>
             </w:pPr>
+            <w:r>
+              <w:rPr>
+                <w:rFonts w:eastAsia="Times New Roman" w:cstheme="minorHAnsi"/>
+                <w:b/>
+                <w:bCs/>
+              </w:rPr>
+              <w:t>X</w:t>
+            </w:r>
           </w:p>
         </w:tc>
         <w:tc>
@@ -1099,6 +1124,14 @@
                 <w:bCs/>
               </w:rPr>
             </w:pPr>
+            <w:r>
+              <w:rPr>
+                <w:rFonts w:eastAsia="Times New Roman" w:cstheme="minorHAnsi"/>
+                <w:b/>
+                <w:bCs/>
+              </w:rPr>
+              <w:t>X</w:t>
+            </w:r>
           </w:p>
         </w:tc>
         <w:tc>
@@ -1213,6 +1246,14 @@
                 <w:bCs/>
               </w:rPr>
             </w:pPr>
+            <w:r>
+              <w:rPr>
+                <w:rFonts w:eastAsia="Times New Roman" w:cstheme="minorHAnsi"/>
+                <w:b/>
+                <w:bCs/>
+              </w:rPr>
+              <w:t>X</w:t>
+            </w:r>
           </w:p>
         </w:tc>
         <w:tc>

</xml_diff>

<commit_message>
chapter 8 and test 2
</commit_message>
<xml_diff>
--- a/Class/TDL.docx
+++ b/Class/TDL.docx
@@ -114,27 +114,7 @@
           <w:szCs w:val="24"/>
         </w:rPr>
         <w:br/>
-        <w:t xml:space="preserve">- Create R Test, Test </w:t>
-      </w:r>
-      <w:proofErr w:type="gramStart"/>
-      <w:r>
-        <w:rPr>
-          <w:rFonts w:ascii="Arial" w:eastAsia="Times New Roman" w:hAnsi="Arial" w:cs="Arial"/>
-          <w:color w:val="222222"/>
-          <w:sz w:val="24"/>
-          <w:szCs w:val="24"/>
-        </w:rPr>
-        <w:t>2</w:t>
-      </w:r>
-      <w:proofErr w:type="gramEnd"/>
-      <w:r>
-        <w:rPr>
-          <w:rFonts w:ascii="Arial" w:eastAsia="Times New Roman" w:hAnsi="Arial" w:cs="Arial"/>
-          <w:color w:val="222222"/>
-          <w:sz w:val="24"/>
-          <w:szCs w:val="24"/>
-        </w:rPr>
-        <w:t xml:space="preserve"> and Test 3</w:t>
+        <w:t>- Create R Test, Test 2 and Test 3</w:t>
       </w:r>
       <w:r>
         <w:rPr>
@@ -1005,6 +985,25 @@
                 <w:bCs/>
               </w:rPr>
             </w:pPr>
+            <w:r>
+              <w:rPr>
+                <w:rFonts w:eastAsia="Times New Roman" w:cstheme="minorHAnsi"/>
+                <w:b/>
+                <w:bCs/>
+              </w:rPr>
+              <w:t>X</w:t>
+            </w:r>
+          </w:p>
+          <w:p>
+            <w:pPr>
+              <w:ind w:firstLine="0"/>
+              <w:jc w:val="center"/>
+              <w:rPr>
+                <w:rFonts w:eastAsia="Times New Roman" w:cstheme="minorHAnsi"/>
+                <w:b/>
+                <w:bCs/>
+              </w:rPr>
+            </w:pPr>
           </w:p>
         </w:tc>
       </w:tr>
@@ -1272,6 +1271,14 @@
                 <w:bCs/>
               </w:rPr>
             </w:pPr>
+            <w:r>
+              <w:rPr>
+                <w:rFonts w:eastAsia="Times New Roman" w:cstheme="minorHAnsi"/>
+                <w:b/>
+                <w:bCs/>
+              </w:rPr>
+              <w:t>X</w:t>
+            </w:r>
           </w:p>
         </w:tc>
         <w:tc>

</xml_diff>